<commit_message>
actualizacion 6 de mayo
</commit_message>
<xml_diff>
--- a/Informes/Informe q1 2025/informe q1 2025.docx
+++ b/Informes/Informe q1 2025/informe q1 2025.docx
@@ -34,29 +34,48 @@
         <w:t>una</w:t>
       </w:r>
       <w:r>
-        <w:t xml:space="preserve"> décima menos que la estimación del Instituto Nacional de Estadística (INE) para el PIB español (0,6%). Con esta tasa, el crecimiento interanual del indicador estimado para el primer trimestre de 2025 es del 2,3%, tres décimas inferior al estimado para España. Este comportamiento ligeramente menos dinámico de la economía andaluza se debe fundamentalmente a tres factores: por un lado, el mayor peso relativo del sector turístico en la estructura productiva regional, que ha mostrado signos de debilidad en este inicio de año; por otro</w:t>
-      </w:r>
-      <w:r>
-        <w:t xml:space="preserve"> lado,</w:t>
-      </w:r>
-      <w:r>
-        <w:t xml:space="preserve"> el comportamiento del empleo, que a pesar de crecer en términos interanuales, ha experimentado una contracción respecto al trimestre anterior, especialmente en el sector servicios. No obstante, el diferencial de crecimiento respecto a la media nacional es reducido, gracias al mejor comportamiento relativo de la industria y al dinamismo del consumo privado, lo que ha permitido a la economía andaluza mantener un ritmo de crecimiento sostenido en este inicio de 2025.</w:t>
-      </w:r>
-    </w:p>
-    <w:p>
-      <w:pPr>
+        <w:t xml:space="preserve"> décima menos que la estimación del Instituto Nacional de Estadística (INE) para el PIB español (0,6%). Con esta tasa, el crecimiento interanual del indicador estimado para el primer trimestre de 2025 es del </w:t>
+      </w:r>
+      <w:r>
+        <w:t>3,2</w:t>
+      </w:r>
+      <w:r>
+        <w:t xml:space="preserve"> </w:t>
+      </w:r>
+      <w:r>
+        <w:t xml:space="preserve">%, </w:t>
+      </w:r>
+      <w:r>
+        <w:t>cuatro</w:t>
+      </w:r>
+      <w:r>
+        <w:t xml:space="preserve"> décimas </w:t>
+      </w:r>
+      <w:r>
+        <w:t>superior</w:t>
+      </w:r>
+      <w:r>
+        <w:t xml:space="preserve"> al estimado para España</w:t>
+      </w:r>
+      <w:r>
+        <w:t>, pero seis inferior al del cuatro trimestre de 2024</w:t>
+      </w:r>
+      <w:r>
+        <w:t xml:space="preserve">. </w:t>
+      </w:r>
+    </w:p>
+    <w:p>
+      <w:pPr>
+        <w:jc w:val="both"/>
+      </w:pPr>
+      <w:r>
         <w:rPr>
           <w:b/>
           <w:bCs/>
-        </w:rPr>
-      </w:pPr>
-      <w:r>
-        <w:rPr>
-          <w:b/>
-          <w:bCs/>
+          <w:noProof/>
         </w:rPr>
         <w:drawing>
-          <wp:inline distT="0" distB="0" distL="0" distR="0" wp14:anchorId="117B21D7" wp14:editId="7D349E4E">
+          <wp:inline distT="0" distB="0" distL="0" distR="0" wp14:anchorId="6E2293FE" wp14:editId="2250A137">
             <wp:extent cx="5400040" cy="4617720"/>
             <wp:effectExtent l="0" t="0" r="0" b="0"/>
             <wp:docPr id="1152156355" name="Imagen 1" descr="Gráfico, Gráfico de líneas&#10;&#10;El contenido generado por IA puede ser incorrecto."/>
@@ -94,6 +113,32 @@
     </w:p>
     <w:p>
       <w:pPr>
+        <w:jc w:val="both"/>
+      </w:pPr>
+      <w:r>
+        <w:t xml:space="preserve">Este comportamiento ligeramente menos dinámico </w:t>
+      </w:r>
+      <w:r>
+        <w:t xml:space="preserve">durante este trimestre respecto al anterior </w:t>
+      </w:r>
+      <w:r>
+        <w:t xml:space="preserve">de la economía andaluza se debe fundamentalmente a </w:t>
+      </w:r>
+      <w:r>
+        <w:t>dos</w:t>
+      </w:r>
+      <w:r>
+        <w:t xml:space="preserve"> factores: por un lado, el mayor peso relativo del sector turístico en la estructura productiva regional, que ha mostrado signos de debilidad en este inicio de año; por otro</w:t>
+      </w:r>
+      <w:r>
+        <w:t xml:space="preserve"> lado,</w:t>
+      </w:r>
+      <w:r>
+        <w:t xml:space="preserve"> el comportamiento del empleo, que a pesar de crecer en términos interanuales, ha experimentado una contracción respecto al trimestre anterior, especialmente en el sector servicios. No obstante, el diferencial de crecimiento respecto a la media nacional es reducido, gracias al mejor comportamiento relativo de la industria y al dinamismo del consumo privado, lo que ha permitido a la economía andaluza mantener un ritmo de crecimiento sostenido en este inicio de 2025.</w:t>
+      </w:r>
+    </w:p>
+    <w:p>
+      <w:pPr>
         <w:rPr>
           <w:b/>
           <w:bCs/>
@@ -107,11 +152,20 @@
           <w:bCs/>
         </w:rPr>
       </w:pPr>
-      <w:r>
+    </w:p>
+    <w:p>
+      <w:pPr>
         <w:rPr>
           <w:b/>
           <w:bCs/>
         </w:rPr>
+      </w:pPr>
+      <w:r>
+        <w:rPr>
+          <w:b/>
+          <w:bCs/>
+        </w:rPr>
+        <w:lastRenderedPageBreak/>
         <w:t>Inflación y salarios</w:t>
       </w:r>
     </w:p>
@@ -120,11 +174,7 @@
         <w:jc w:val="both"/>
       </w:pPr>
       <w:r>
-        <w:t xml:space="preserve">Durante el primer trimestre de 2025, la inflación en Andalucía ha mantenido una tendencia moderada, situándose en niveles similares a la media nacional. Según los datos </w:t>
-      </w:r>
-      <w:r>
-        <w:lastRenderedPageBreak/>
-        <w:t>disponibles, el Índice de Precios al Consumo (IPC) general en Andalucía se situó en marzo en el 2,4%, una décima por encima del dato nacional (2,3%). Este comportamiento se reproduce también en la inflación subyacente, donde Andalucía registra un 2,1% frente al 2,0% de España, lo que confirma que la evolución de los precios se mantiene dentro de los objetivos marcados por el Banco Central Europeo.</w:t>
+        <w:t>Durante el primer trimestre de 2025, la inflación en Andalucía ha mantenido una tendencia moderada, situándose en niveles similares a la media nacional. Según los datos disponibles, el Índice de Precios al Consumo (IPC) general en Andalucía se situó en marzo en el 2,4%, una décima por encima del dato nacional (2,3%). Este comportamiento se reproduce también en la inflación subyacente, donde Andalucía registra un 2,1% frente al 2,0% de España, lo que confirma que la evolución de los precios se mantiene dentro de los objetivos marcados por el Banco Central Europeo.</w:t>
       </w:r>
     </w:p>
     <w:p>
@@ -177,26 +227,13 @@
         <w:jc w:val="both"/>
       </w:pPr>
       <w:r>
-        <w:t xml:space="preserve">El mercado laboral andaluz ha mostrado un comportamiento mixto durante el primer trimestre de 2025, con señales positivas en términos interanuales pero cierto deterioro respecto al trimestre anterior. Según la Encuesta de Población Activa (EPA), el número de ocupados alcanzó los 3.476.100 personas, lo que supone un notable incremento interanual del 2,9% (98.500 ocupados más), superando </w:t>
-      </w:r>
-      <w:r>
-        <w:t>ligeramente</w:t>
-      </w:r>
-      <w:r>
-        <w:t xml:space="preserve"> el crecimiento estimado para la economía</w:t>
-      </w:r>
-      <w:r>
-        <w:t xml:space="preserve"> española</w:t>
-      </w:r>
-      <w:r>
-        <w:t xml:space="preserve"> en el mismo período. Sin embargo, respecto al trimestre anterior, el empleo experimentó una ligera contracción del 0,4% (12.300 ocupados menos), evidenciando cierta estacionalidad que afecta tradicionalmente a los primeros meses del año</w:t>
-      </w:r>
-      <w:r>
-        <w:t xml:space="preserve"> y muy posiblemente por la celebración tardía de la Semana Santa</w:t>
-      </w:r>
-      <w:r>
-        <w:t>.</w:t>
-      </w:r>
+        <w:t>El mercado laboral andaluz ha mostrado un comportamiento mixto durante el primer trimestre de 2025, con señales positivas en términos interanuales pero cierto deterioro respecto al trimestre anterior. Según la Encuesta de Población Activa (EPA), el número de ocupados alcanzó las 3.476.100 personas, lo que supone un notable incremento interanual del 2,9% (98.500 ocupados más), superando ligeramente el crecimiento estimado para la economía española en el mismo período. Sin embargo, respecto al trimestre anterior, el empleo experimentó una ligera contracción del 0,4% (12.300 ocupados menos), evidenciando cierta estacionalidad que afecta tradicionalmente a los primeros meses del año y muy posiblemente por la celebración tardía de la Semana Santa.</w:t>
+      </w:r>
+    </w:p>
+    <w:p>
+      <w:pPr>
+        <w:jc w:val="both"/>
+      </w:pPr>
     </w:p>
     <w:p>
       <w:pPr>
@@ -228,14 +265,6 @@
       </w:pPr>
       <w:r>
         <w:t>Un dato especialmente positivo es la reducción de los hogares con todos sus miembros activos en paro, que disminuyeron un 6,5% respecto al trimestre anterior y un 14,3% en términos interanuales, situándose en 215.500. Esta evolución refleja el impacto positivo de la creación de empleo en la reducción de situaciones de vulnerabilidad familiar.</w:t>
-      </w:r>
-    </w:p>
-    <w:p>
-      <w:pPr>
-        <w:jc w:val="both"/>
-      </w:pPr>
-      <w:r>
-        <w:t xml:space="preserve">La población activa se situó en 4.145.300 personas (4.200 más que el trimestre anterior), </w:t>
       </w:r>
     </w:p>
     <w:p>
@@ -246,6 +275,21 @@
           <w:bCs/>
         </w:rPr>
       </w:pPr>
+      <w:r>
+        <w:t xml:space="preserve">Los datos de afiliación a la Seguridad Social confirman la tendencia positiva en el empleo andaluz. </w:t>
+      </w:r>
+      <w:r>
+        <w:t>El</w:t>
+      </w:r>
+      <w:r>
+        <w:t xml:space="preserve"> número de afiliaciones en marzo de 2025 fue de 3.489.214, un 1,6% más que en marzo de 2024, correspondientes a 3.349.448 afiliados. Destaca especialmente el crecimiento de trabajadores autónomos, que ya representan el 16,7% del total de afiliaciones en la comunidad</w:t>
+      </w:r>
+      <w:r>
+        <w:t>.</w:t>
+      </w:r>
+      <w:r>
+        <w:t xml:space="preserve"> Por sectores, se observa un crecimiento anual en servicios (1,8%), construcción (4,5%) e industria (2,8%), mientras que la agricultura experimentó un descenso del 1,5%. Los trabajadores extranjeros, que representan el 11,3% del total de afiliaciones, mostraron un dinámico crecimiento del 6,4% interanual, significativamente superior al 1,0% registrado entre los trabajadores de nacionalidad española.</w:t>
+      </w:r>
     </w:p>
     <w:p>
       <w:pPr>
@@ -277,7 +321,13 @@
         <w:jc w:val="both"/>
       </w:pPr>
       <w:r>
-        <w:t>Durante el primer trimestre de 2025, la demanda interna se ha convertido en el principal motor de crecimiento de la economía andaluza, mientras que el sector exterior muestra un comportamiento menos dinámico. El consumo de los hogares ha experimentado una notable recuperación, como evidencia el incremento del 4,3% en el Índice de Comercio al por Menor, superior al 3,2% registrado a nivel nacional. Esta evolución positiva se ve confirmada por el significativo aumento en la matriculación de turismos, que creció un 19,2% interanual en marzo, aunque por debajo del 24,4% registrado en el conjunto de España. Este dinamismo del consumo privado se caracteriza por un patrón de gasto claramente diferenciado según categorías de productos. Mientras el consumo de alimentación crece moderadamente (2,6%), el resto de productos muestra un comportamiento mucho más expansivo, lo que refleja un cambio en las prioridades de gasto de las familias andaluzas, posiblemente vinculado a la recuperación de su capacidad adquisitiva tras la moderación de la inflación.</w:t>
+        <w:t xml:space="preserve">Durante el primer trimestre de 2025, la demanda interna se ha convertido en el principal motor de crecimiento de la economía andaluza, mientras que el sector exterior muestra un comportamiento menos dinámico. El consumo de los hogares ha experimentado una notable recuperación, como evidencia el incremento del 4,3% en el Índice de Comercio al por Menor, superior al 3,2% registrado a nivel nacional. Esta evolución positiva se ve confirmada por el significativo aumento en la matriculación de turismos, que creció un 19,2% interanual en marzo, aunque por debajo del 24,4% registrado en el conjunto de España. Este dinamismo del consumo privado se caracteriza por un patrón de gasto claramente diferenciado según categorías de productos. Mientras el consumo de alimentación crece moderadamente (2,6%), el resto de </w:t>
+      </w:r>
+      <w:r>
+        <w:t>los productos</w:t>
+      </w:r>
+      <w:r>
+        <w:t xml:space="preserve"> muestra un comportamiento mucho más expansivo, lo que refleja un cambio en las prioridades de gasto de las familias andaluzas, posiblemente vinculado a la recuperación de su capacidad adquisitiva tras la moderación de la inflación.</w:t>
       </w:r>
     </w:p>
     <w:p>
@@ -317,15 +367,51 @@
         <w:jc w:val="both"/>
       </w:pPr>
       <w:r>
-        <w:t>La contracción del consumo turístico se refleja también en la evolución a la baja de los precios hoteleros, que experimentan una caída del 3,8% interanual, mientras que a nivel nacional aumentan un 3,2%. Esta estrategia de ajuste de precios por parte del sector, especialmente visible en la reducción de la tarifa media diaria (-2,6%) y de los ingresos por habitación disponible (-4,7%), revela los esfuerzos del sector por mantener la competitividad en un contexto de debilitamiento de la demanda. Estas dificultades podrían estar relacionadas con la ligera contracción que experimenta la economía europea, principal emisor de visitantes a Andalucía, cuyo impacto se deja sentir con especial intensidad en destinos más dependientes del turismo internacional como es el caso andaluz.</w:t>
-      </w:r>
-    </w:p>
-    <w:p>
-      <w:pPr>
-        <w:jc w:val="both"/>
-      </w:pPr>
-      <w:r>
-        <w:t>No obstante, conviene señalar que la caída observada en marzo podría tener un componente estacional asociado al efecto calendario de la Semana Santa, que en 2025 se celebra en abril, mientras que en 2024 tuvo lugar en marzo, lo que complica las comparaciones interanuales. Será necesario esperar a los datos de abril para confirmar si se trata de un desplazamiento temporal de la demanda o de un deterioro más estructural del sector turístico andaluz.</w:t>
+        <w:t>La contracción del consumo turístico se refleja también</w:t>
+      </w:r>
+      <w:r>
+        <w:t>, como se ha adelantado,</w:t>
+      </w:r>
+      <w:r>
+        <w:t xml:space="preserve"> en la evolución a la baja de los precios hoteleros</w:t>
+      </w:r>
+      <w:r>
+        <w:t xml:space="preserve">. Esta caída podría corresponderse con una </w:t>
+      </w:r>
+      <w:r>
+        <w:t xml:space="preserve">estrategia de ajuste de precios por parte del sector, especialmente visible en la reducción de la tarifa media diaria (-2,6%) y de los ingresos por habitación disponible (-4,7%), </w:t>
+      </w:r>
+      <w:r>
+        <w:t xml:space="preserve">lo que </w:t>
+      </w:r>
+      <w:r>
+        <w:t>revela los esfuerzos del sector por mantener la competitividad en un contexto de</w:t>
+      </w:r>
+      <w:r>
+        <w:t xml:space="preserve"> potencial</w:t>
+      </w:r>
+      <w:r>
+        <w:t xml:space="preserve"> debilitamiento de la demanda. Estas dificultades podrían estar relacionadas con </w:t>
+      </w:r>
+      <w:r>
+        <w:t xml:space="preserve">el crecimiento tan débil </w:t>
+      </w:r>
+      <w:r>
+        <w:t>experimenta</w:t>
+      </w:r>
+      <w:r>
+        <w:t>do por</w:t>
+      </w:r>
+      <w:r>
+        <w:t xml:space="preserve"> la economía europea, principal emisor de visitantes a Andalucía, cuyo impacto se deja sentir con especial intensidad en destinos más dependientes del turismo internacional como es el caso andaluz.</w:t>
+      </w:r>
+    </w:p>
+    <w:p>
+      <w:pPr>
+        <w:jc w:val="both"/>
+      </w:pPr>
+      <w:r>
+        <w:t>Es importante señalar que la caída observada en marzo está claramente influenciada por un factor estacional clave: el efecto calendario de la Semana Santa. Esta circunstancia explica por qué el mercado nacional ha experimentado una caída más pronunciada (-21,5% en viajeros) que el internacional (-5,4%), tradicionalmente menos sensible a esta festividad.</w:t>
       </w:r>
     </w:p>
     <w:p>
@@ -350,7 +436,7 @@
         <w:t>Por su parte,</w:t>
       </w:r>
       <w:r>
-        <w:t xml:space="preserve"> la inversión en vivienda e infraestructura, esta</w:t>
+        <w:t xml:space="preserve"> la inversión en vivienda e infraestructura</w:t>
       </w:r>
       <w:r>
         <w:t xml:space="preserve"> muestra signos claros de recuperación con un aumento significativo de la licitación oficial total (119,4% interanual), muy por encima del observado a nivel nacional (17,3%), lo que sugiere un impulso importante de la obra pública en la región. La inversión residencial también presenta datos favorables, con un incremento del 30,0% en viviendas iniciadas libres y un destacado avance del 254,4% en calificaciones provisionales de viviendas protegidas, reflejando posiblemente el impacto de las políticas públicas de vivienda.</w:t>
@@ -375,15 +461,7 @@
         <w:jc w:val="both"/>
       </w:pPr>
       <w:r>
-        <w:t>El sector exterior, sin embargo, presenta un comportamiento menos dinámico. Las exportaciones crecieron un modesto 1,4% interanual en febrero, frente a un incremento del 11,1% de las importaciones, lo que ha provocado un deterioro en la balanza comercial andaluza. Esta evolución contrasta con la observada a nivel nacional, donde las exportaciones aumentaron un 0,4% y las importaciones un 3,5%. La mayor dependencia energética de la economía andaluza, unida al repunte de los precios del petróleo en los primeros meses del año, podría explicar en parte este comportamiento diferencial.</w:t>
-      </w:r>
-    </w:p>
-    <w:p>
-      <w:pPr>
-        <w:jc w:val="both"/>
-      </w:pPr>
-      <w:r>
-        <w:t>Por su parte, el sector turístico muestra signos de debilidad en este inicio de año, con una caída del 14,1% en el número de viajeros en establecimientos hoteleros y del 13,9% en las pernoctaciones durante el mes de marzo, descensos significativamente más pronunciados que los registrados a nivel nacional (-8,9% en ambos indicadores). Esta evolución negativa contrasta con el incremento del 3,4% en el número total de turistas registrado en el último trimestre de 2024, lo que sugiere un cambio de tendencia en los primeros meses de 2025 que podría estar relacionado con la leve contracción de la economía europea, principal emisor de visitantes a Andalucía.</w:t>
+        <w:t>El sector exterior presenta un comportamiento menos dinámico durante el primer trimestre de 2025, con un modesto crecimiento de las exportaciones del 1,4% interanual en febrero, frente a un significativo incremento del 11,1% en las importaciones, lo que ha deteriorado la balanza comercial andaluza. Este comportamiento, que contrasta con la evolución nacional (exportaciones +0,4%, importaciones +3,5%), podría explicarse parcialmente por la mayor dependencia energética andaluza en un contexto de repunte de los precios del petróleo. Los productos minerales representan el principal componente importador (1.566,7 millones en febrero), mientras que la especialización exportadora regional sigue centrándose en productos agroalimentarios y manufacturas. Esta evolución refleja una transición desde la posición superavitaria previa hacia un ligero déficit comercial, con una tasa de cobertura que, aunque ha disminuido, se mantiene cercana al equilibrio (98,79%).</w:t>
       </w:r>
     </w:p>
     <w:p>
@@ -563,7 +641,23 @@
         <w:t xml:space="preserve">Por ejemplo, en esta lucha ayuda el hecho de que </w:t>
       </w:r>
       <w:r>
-        <w:t xml:space="preserve">los precios de commodities caerán </w:t>
+        <w:t>los precios de</w:t>
+      </w:r>
+      <w:r>
+        <w:t xml:space="preserve"> las</w:t>
+      </w:r>
+      <w:r>
+        <w:t xml:space="preserve"> </w:t>
+      </w:r>
+      <w:r>
+        <w:rPr>
+          <w:i/>
+          <w:iCs/>
+        </w:rPr>
+        <w:t>commodities</w:t>
+      </w:r>
+      <w:r>
+        <w:t xml:space="preserve"> caerán </w:t>
       </w:r>
       <w:r>
         <w:t xml:space="preserve">un </w:t>
@@ -595,6 +689,9 @@
         <w:jc w:val="both"/>
       </w:pPr>
       <w:r>
+        <w:rPr>
+          <w:noProof/>
+        </w:rPr>
         <w:drawing>
           <wp:inline distT="0" distB="0" distL="0" distR="0" wp14:anchorId="61854212" wp14:editId="2ED5CD19">
             <wp:extent cx="5400040" cy="1932305"/>
@@ -649,7 +746,13 @@
         <w:t xml:space="preserve"> y el resto del mundo, aunque con singular intensidad respecto a </w:t>
       </w:r>
       <w:r>
-        <w:t xml:space="preserve">China. Los aranceles superiores al 100% impuestos por la administración estadounidense provocaron una caída del petróleo Brent de $12 por barril en solo cuatro días a principios de abril, siendo la 11ª peor caída de cuatro días desde 1990. </w:t>
+        <w:t>China. Los aranceles superiores al 100% impuestos por la administración estadounidense provocaron una caída del petróleo Brent de 12</w:t>
+      </w:r>
+      <w:r>
+        <w:t xml:space="preserve"> dólares</w:t>
+      </w:r>
+      <w:r>
+        <w:t xml:space="preserve"> por barril en solo cuatro días a principios de abril, siendo la 11ª peor caída de cuatro días desde 1990. </w:t>
       </w:r>
       <w:r>
         <w:t>Así, no pocos e</w:t>
@@ -667,7 +770,7 @@
         <w:t>ba</w:t>
       </w:r>
       <w:r>
-        <w:t>n "el mayor cambio en el comercio global en 100 años" y que una guerra comercial mundial parec</w:t>
+        <w:t>n el mayor cambio en el comercio global en 100 años y que una guerra comercial mundial parec</w:t>
       </w:r>
       <w:r>
         <w:t>ía</w:t>
@@ -691,7 +794,19 @@
         <w:t>ía</w:t>
       </w:r>
       <w:r>
-        <w:t>n en recesión si las tensiones comerciales continúan escalando.</w:t>
+        <w:t xml:space="preserve">n en recesión si las tensiones comerciales </w:t>
+      </w:r>
+      <w:r>
+        <w:t>continu</w:t>
+      </w:r>
+      <w:r>
+        <w:t>ab</w:t>
+      </w:r>
+      <w:r>
+        <w:t>an</w:t>
+      </w:r>
+      <w:r>
+        <w:t xml:space="preserve"> escalando.</w:t>
       </w:r>
       <w:r>
         <w:t xml:space="preserve"> </w:t>
@@ -791,6 +906,9 @@
         <w:jc w:val="both"/>
       </w:pPr>
       <w:r>
+        <w:rPr>
+          <w:noProof/>
+        </w:rPr>
         <w:drawing>
           <wp:inline distT="0" distB="0" distL="0" distR="0" wp14:anchorId="1A66E6A6" wp14:editId="505C2481">
             <wp:extent cx="5400040" cy="2103755"/>
@@ -909,7 +1027,19 @@
         <w:t>y que</w:t>
       </w:r>
       <w:r>
-        <w:t xml:space="preserve"> proyecta un 1,0% para la eurozona en 2025 y 1,2% en 2026. </w:t>
+        <w:t xml:space="preserve"> proyecta un 1,0</w:t>
+      </w:r>
+      <w:r>
+        <w:t xml:space="preserve"> </w:t>
+      </w:r>
+      <w:r>
+        <w:t>% para la eurozona en 2025 y 1,2</w:t>
+      </w:r>
+      <w:r>
+        <w:t xml:space="preserve"> </w:t>
+      </w:r>
+      <w:r>
+        <w:t xml:space="preserve">% en 2026. </w:t>
       </w:r>
     </w:p>
     <w:p>
@@ -920,7 +1050,19 @@
         <w:t xml:space="preserve">Mientras, el </w:t>
       </w:r>
       <w:r>
-        <w:t>BCE avanza cautelosamente hacia la normalización monetaria con la inflación en tendencia descendente, proyectada al 2,2% para finales de 2025. Se prevé que las tasas de interés se reducirán al 2% para la segunda mitad de 2025.</w:t>
+        <w:t>BCE avanza cautelosamente hacia la normalización monetaria con la inflación en tendencia descendente, proyectada al 2,2</w:t>
+      </w:r>
+      <w:r>
+        <w:t xml:space="preserve"> </w:t>
+      </w:r>
+      <w:r>
+        <w:t>% para finales de 2025. Se prevé que las tasas de interés se reducirán al 2</w:t>
+      </w:r>
+      <w:r>
+        <w:t xml:space="preserve"> </w:t>
+      </w:r>
+      <w:r>
+        <w:t>% para la segunda mitad de 2025.</w:t>
       </w:r>
       <w:r>
         <w:t xml:space="preserve"> Dicho avance sufrirá posiblemente un impulso a la bajada dado que la potencial guerra comercial con los Estados Unidos, y la de China con este último, tendrá un impacto deflacionario sobre la economía europea.</w:t>
@@ -977,6 +1119,9 @@
         <w:jc w:val="both"/>
       </w:pPr>
       <w:r>
+        <w:rPr>
+          <w:noProof/>
+        </w:rPr>
         <w:drawing>
           <wp:inline distT="0" distB="0" distL="0" distR="0" wp14:anchorId="11A3D58A" wp14:editId="698D3D8C">
             <wp:extent cx="5400040" cy="2208530"/>
@@ -1028,13 +1173,22 @@
         <w:t>según algunos estudios</w:t>
       </w:r>
       <w:r>
+        <w:t>, a pesar del relativo debilitamiento de principios de año</w:t>
+      </w:r>
+      <w:r>
         <w:t xml:space="preserve">; un mercado laboral dinámico que según </w:t>
       </w:r>
       <w:r>
         <w:t xml:space="preserve">estimaciones del </w:t>
       </w:r>
       <w:r>
-        <w:t xml:space="preserve">BBVA Research reducirá el desempleo hasta el 10,8%; y un consumo interno vigoroso impulsado por la recuperación de los salarios reales tras años de pérdida de poder adquisitivo. </w:t>
+        <w:t xml:space="preserve">BBVA Research reducirá el desempleo hasta el 10,8%; y un consumo interno </w:t>
+      </w:r>
+      <w:r>
+        <w:t>más intenso</w:t>
+      </w:r>
+      <w:r>
+        <w:t xml:space="preserve"> impulsado por la recuperación de los salarios reales tras años de pérdida de poder adquisitivo. </w:t>
       </w:r>
     </w:p>
     <w:p>
@@ -1056,19 +1210,150 @@
         <w:t>ara los próximos trimestres, las perspectivas sugieren que España mantendrá su diferencial de crecimiento respecto a la eurozona, pero con una exposición creciente a los riesgos externos. La incertidumbre derivada del entorno internacional podría afectar gradualmente la confianza empresarial y las decisiones de inversión, constituyendo el principal riesgo a la baja para una economía que, pese a su resiliencia actual, no puede permanecer indefinidamente inmune a la desaceleración global.</w:t>
       </w:r>
     </w:p>
-    <w:p/>
-    <w:p>
-      <w:pPr>
-        <w:jc w:val="both"/>
-      </w:pPr>
-    </w:p>
-    <w:p>
-      <w:pPr>
-        <w:jc w:val="both"/>
-      </w:pPr>
-    </w:p>
-    <w:p/>
-    <w:p/>
+    <w:p>
+      <w:pPr>
+        <w:jc w:val="both"/>
+      </w:pPr>
+      <w:r>
+        <w:t xml:space="preserve">A la luz de los datos analizados, las perspectivas para la economía andaluza en 2025 presentan un panorama de crecimiento moderado </w:t>
+      </w:r>
+      <w:r>
+        <w:t>similar</w:t>
+      </w:r>
+      <w:r>
+        <w:t xml:space="preserve"> a la media </w:t>
+      </w:r>
+      <w:r>
+        <w:t>nacional,</w:t>
+      </w:r>
+      <w:r>
+        <w:t xml:space="preserve"> aunque con riesgos crecientes derivados del contexto internacional</w:t>
+      </w:r>
+      <w:r>
+        <w:t xml:space="preserve"> y sustentados en </w:t>
+      </w:r>
+      <w:r>
+        <w:t xml:space="preserve">tres pilares fundamentales: un consumo privado dinámico, un mercado laboral que </w:t>
+      </w:r>
+      <w:r>
+        <w:t>mantendrá</w:t>
+      </w:r>
+      <w:r>
+        <w:t xml:space="preserve"> </w:t>
+      </w:r>
+      <w:r>
+        <w:t xml:space="preserve">cierta </w:t>
+      </w:r>
+      <w:r>
+        <w:t>capacidad de creación de empleo</w:t>
+      </w:r>
+      <w:r>
+        <w:t>, aunque posiblemente inferior a la evidenciada en 2024</w:t>
+      </w:r>
+      <w:r>
+        <w:t xml:space="preserve"> y un sector industrial resiliente</w:t>
+      </w:r>
+      <w:r>
+        <w:t xml:space="preserve"> aunque amenazado por un contexto internacional convulso</w:t>
+      </w:r>
+      <w:r>
+        <w:t xml:space="preserve">. Adicionalmente, la inversión, especialmente en construcción e infraestructuras públicas, </w:t>
+      </w:r>
+      <w:r>
+        <w:t>aportará</w:t>
+      </w:r>
+      <w:r>
+        <w:t xml:space="preserve"> </w:t>
+      </w:r>
+      <w:r>
+        <w:t>al crecimiento de</w:t>
+      </w:r>
+      <w:r>
+        <w:t xml:space="preserve"> la actividad económica regional.</w:t>
+      </w:r>
+    </w:p>
+    <w:p>
+      <w:pPr>
+        <w:jc w:val="both"/>
+      </w:pPr>
+      <w:r>
+        <w:t xml:space="preserve">Sin embargo, </w:t>
+      </w:r>
+      <w:r>
+        <w:t xml:space="preserve">todo parece indicar que </w:t>
+      </w:r>
+      <w:r>
+        <w:t xml:space="preserve">el sector exterior </w:t>
+      </w:r>
+      <w:r>
+        <w:t xml:space="preserve">va a mostrar en este 2025 </w:t>
+      </w:r>
+      <w:r>
+        <w:t xml:space="preserve">un comportamiento </w:t>
+      </w:r>
+      <w:r>
+        <w:t xml:space="preserve">algo </w:t>
+      </w:r>
+      <w:r>
+        <w:t>menos dinámico, lo que</w:t>
+      </w:r>
+      <w:r>
+        <w:t xml:space="preserve"> muy probablemente</w:t>
+      </w:r>
+      <w:r>
+        <w:t xml:space="preserve"> provoca</w:t>
+      </w:r>
+      <w:r>
+        <w:t>rá</w:t>
+      </w:r>
+      <w:r>
+        <w:t xml:space="preserve"> un deterioro de la balanza comercial. Esta evolución, unida a las dificultades observadas en el sector turístico en el primer trimestre, </w:t>
+      </w:r>
+      <w:r>
+        <w:t>podrían convertirse en</w:t>
+      </w:r>
+      <w:r>
+        <w:t xml:space="preserve"> el principal factor de vulnerabilidad para la economía andaluza. </w:t>
+      </w:r>
+    </w:p>
+    <w:p>
+      <w:pPr>
+        <w:jc w:val="both"/>
+      </w:pPr>
+      <w:r>
+        <w:t>Así pues</w:t>
+      </w:r>
+      <w:r>
+        <w:t xml:space="preserve">, se prevé que la economía andaluza mantenga un </w:t>
+      </w:r>
+      <w:r>
+        <w:t>crecimiento en línea con el de</w:t>
+      </w:r>
+      <w:r>
+        <w:t xml:space="preserve"> la economía española,</w:t>
+      </w:r>
+      <w:r>
+        <w:t xml:space="preserve"> y del mismo modo que esta</w:t>
+      </w:r>
+      <w:r>
+        <w:t xml:space="preserve"> sustentado en la fortaleza de </w:t>
+      </w:r>
+      <w:r>
+        <w:t>la</w:t>
+      </w:r>
+      <w:r>
+        <w:t xml:space="preserve"> demanda interna y en sectores como la industria manufacturera y la construcción. </w:t>
+      </w:r>
+      <w:r>
+        <w:t xml:space="preserve">Es por ello que el panel de expertos del Observatorio Económico de Andalucía proyecta </w:t>
+      </w:r>
+      <w:r>
+        <w:t>un crecimiento del PIB andaluz en torno al 2,</w:t>
+      </w:r>
+      <w:r>
+        <w:t>6 % para 2025.</w:t>
+      </w:r>
+    </w:p>
     <w:sectPr>
       <w:pgSz w:w="11906" w:h="16838"/>
       <w:pgMar w:top="1417" w:right="1701" w:bottom="1417" w:left="1701" w:header="708" w:footer="708" w:gutter="0"/>

</xml_diff>

<commit_message>
actualización 12 de mayo
</commit_message>
<xml_diff>
--- a/Informes/Informe q1 2025/informe q1 2025.docx
+++ b/Informes/Informe q1 2025/informe q1 2025.docx
@@ -22,19 +22,33 @@
         <w:jc w:val="both"/>
       </w:pPr>
       <w:r>
-        <w:t>Según el Indicador Sintético de Actividad de Andalucía del Observatorio Económico de Andalucía (IOEA), la economía andaluza experimentó un crecimiento intertrimestral del Producto Interior Bruto (PIB) del 0,</w:t>
-      </w:r>
-      <w:r>
-        <w:t>5</w:t>
+        <w:t xml:space="preserve">Según el Indicador Sintético de Actividad de Andalucía del Observatorio Económico de Andalucía (IOEA), la economía andaluza experimentó un crecimiento </w:t>
+      </w:r>
+      <w:proofErr w:type="spellStart"/>
+      <w:r>
+        <w:t>intertrimestral</w:t>
+      </w:r>
+      <w:proofErr w:type="spellEnd"/>
+      <w:r>
+        <w:t xml:space="preserve"> del Producto Interior Bruto (PIB) del 0,</w:t>
+      </w:r>
+      <w:r>
+        <w:t>6</w:t>
       </w:r>
       <w:r>
         <w:t xml:space="preserve">% en el primer trimestre de 2025, </w:t>
       </w:r>
       <w:r>
-        <w:t>una</w:t>
-      </w:r>
-      <w:r>
-        <w:t xml:space="preserve"> décima menos que la estimación del Instituto Nacional de Estadística (INE) para el PIB español (0,6%). Con esta tasa, el crecimiento interanual del indicador estimado para el primer trimestre de 2025 es del </w:t>
+        <w:t>mismo crecimiento</w:t>
+      </w:r>
+      <w:r>
+        <w:t xml:space="preserve"> </w:t>
+      </w:r>
+      <w:r>
+        <w:t>que la publicada por el Instituto Nacional de Estadística (INE)</w:t>
+      </w:r>
+      <w:r>
+        <w:t xml:space="preserve"> para el PIB español (0,6%). Con esta tasa, el crecimiento interanual del indicador estimado para el primer trimestre de 2025 es del </w:t>
       </w:r>
       <w:r>
         <w:t>3,2</w:t>
@@ -49,16 +63,29 @@
         <w:t>cuatro</w:t>
       </w:r>
       <w:r>
-        <w:t xml:space="preserve"> décimas </w:t>
+        <w:t xml:space="preserve"> </w:t>
+      </w:r>
+      <w:proofErr w:type="gramStart"/>
+      <w:r>
+        <w:t xml:space="preserve">décimas </w:t>
       </w:r>
       <w:r>
         <w:t>superior</w:t>
       </w:r>
+      <w:proofErr w:type="gramEnd"/>
       <w:r>
         <w:t xml:space="preserve"> al estimado para España</w:t>
       </w:r>
       <w:r>
-        <w:t>, pero seis inferior al del cuatro trimestre de 2024</w:t>
+        <w:t xml:space="preserve">, pero </w:t>
+      </w:r>
+      <w:proofErr w:type="gramStart"/>
+      <w:r>
+        <w:t>seis inferior</w:t>
+      </w:r>
+      <w:proofErr w:type="gramEnd"/>
+      <w:r>
+        <w:t xml:space="preserve"> al del cuatro trimestre de 2024</w:t>
       </w:r>
       <w:r>
         <w:t xml:space="preserve">. </w:t>
@@ -69,16 +96,11 @@
         <w:jc w:val="both"/>
       </w:pPr>
       <w:r>
-        <w:rPr>
-          <w:b/>
-          <w:bCs/>
-          <w:noProof/>
-        </w:rPr>
         <w:drawing>
-          <wp:inline distT="0" distB="0" distL="0" distR="0" wp14:anchorId="6E2293FE" wp14:editId="2250A137">
+          <wp:inline distT="0" distB="0" distL="0" distR="0" wp14:anchorId="3CE895A0" wp14:editId="4A4D2D90">
             <wp:extent cx="5400040" cy="4617720"/>
             <wp:effectExtent l="0" t="0" r="0" b="0"/>
-            <wp:docPr id="1152156355" name="Imagen 1" descr="Gráfico, Gráfico de líneas&#10;&#10;El contenido generado por IA puede ser incorrecto."/>
+            <wp:docPr id="1641087240" name="Imagen 1" descr="Gráfico, Gráfico de líneas&#10;&#10;El contenido generado por IA puede ser incorrecto."/>
             <wp:cNvGraphicFramePr>
               <a:graphicFrameLocks xmlns:a="http://schemas.openxmlformats.org/drawingml/2006/main" noChangeAspect="1"/>
             </wp:cNvGraphicFramePr>
@@ -86,7 +108,7 @@
               <a:graphicData uri="http://schemas.openxmlformats.org/drawingml/2006/picture">
                 <pic:pic xmlns:pic="http://schemas.openxmlformats.org/drawingml/2006/picture">
                   <pic:nvPicPr>
-                    <pic:cNvPr id="1152156355" name="Imagen 1" descr="Gráfico, Gráfico de líneas&#10;&#10;El contenido generado por IA puede ser incorrecto."/>
+                    <pic:cNvPr id="1641087240" name="Imagen 1" descr="Gráfico, Gráfico de líneas&#10;&#10;El contenido generado por IA puede ser incorrecto."/>
                     <pic:cNvPicPr/>
                   </pic:nvPicPr>
                   <pic:blipFill>
@@ -116,25 +138,31 @@
         <w:jc w:val="both"/>
       </w:pPr>
       <w:r>
-        <w:t xml:space="preserve">Este comportamiento ligeramente menos dinámico </w:t>
-      </w:r>
-      <w:r>
-        <w:t xml:space="preserve">durante este trimestre respecto al anterior </w:t>
-      </w:r>
-      <w:r>
-        <w:t xml:space="preserve">de la economía andaluza se debe fundamentalmente a </w:t>
+        <w:t xml:space="preserve">Este comportamiento se debe fundamentalmente a </w:t>
       </w:r>
       <w:r>
         <w:t>dos</w:t>
       </w:r>
       <w:r>
-        <w:t xml:space="preserve"> factores: por un lado, el mayor peso relativo del sector turístico en la estructura productiva regional, que ha mostrado signos de debilidad en este inicio de año; por otro</w:t>
-      </w:r>
-      <w:r>
-        <w:t xml:space="preserve"> lado,</w:t>
-      </w:r>
-      <w:r>
-        <w:t xml:space="preserve"> el comportamiento del empleo, que a pesar de crecer en términos interanuales, ha experimentado una contracción respecto al trimestre anterior, especialmente en el sector servicios. No obstante, el diferencial de crecimiento respecto a la media nacional es reducido, gracias al mejor comportamiento relativo de la industria y al dinamismo del consumo privado, lo que ha permitido a la economía andaluza mantener un ritmo de crecimiento sostenido en este inicio de 2025.</w:t>
+        <w:t xml:space="preserve"> factores: por un lado, </w:t>
+      </w:r>
+      <w:r>
+        <w:t xml:space="preserve">una peor evolución del turismo en el inicio del año y su efecto ene l PIB andaluz dado </w:t>
+      </w:r>
+      <w:r>
+        <w:t>el mayor peso relativo del sector turístico en la estructura productiva regional</w:t>
+      </w:r>
+      <w:r>
+        <w:t xml:space="preserve"> y que ha sido compensado por un buen</w:t>
+      </w:r>
+      <w:r>
+        <w:t xml:space="preserve"> comportamiento del empleo</w:t>
+      </w:r>
+      <w:r>
+        <w:t xml:space="preserve"> que ha influido en la evolución del consumo privado y apoyado por una evolución positiva de la inversión, en particular edificación y de la industria</w:t>
+      </w:r>
+      <w:r>
+        <w:t>.</w:t>
       </w:r>
     </w:p>
     <w:p>
@@ -152,29 +180,24 @@
           <w:bCs/>
         </w:rPr>
       </w:pPr>
-    </w:p>
-    <w:p>
-      <w:pPr>
+      <w:r>
         <w:rPr>
           <w:b/>
           <w:bCs/>
         </w:rPr>
-      </w:pPr>
-      <w:r>
-        <w:rPr>
-          <w:b/>
-          <w:bCs/>
-        </w:rPr>
+        <w:t>Inflación y salarios</w:t>
+      </w:r>
+    </w:p>
+    <w:p>
+      <w:pPr>
+        <w:jc w:val="both"/>
+      </w:pPr>
+      <w:r>
+        <w:t xml:space="preserve">Durante el primer trimestre de 2025, la inflación en Andalucía ha mantenido una tendencia moderada, situándose en niveles similares a la media nacional. Según los datos disponibles, el Índice de Precios al Consumo (IPC) general en Andalucía se situó en marzo </w:t>
+      </w:r>
+      <w:r>
         <w:lastRenderedPageBreak/>
-        <w:t>Inflación y salarios</w:t>
-      </w:r>
-    </w:p>
-    <w:p>
-      <w:pPr>
-        <w:jc w:val="both"/>
-      </w:pPr>
-      <w:r>
-        <w:t>Durante el primer trimestre de 2025, la inflación en Andalucía ha mantenido una tendencia moderada, situándose en niveles similares a la media nacional. Según los datos disponibles, el Índice de Precios al Consumo (IPC) general en Andalucía se situó en marzo en el 2,4%, una décima por encima del dato nacional (2,3%). Este comportamiento se reproduce también en la inflación subyacente, donde Andalucía registra un 2,1% frente al 2,0% de España, lo que confirma que la evolución de los precios se mantiene dentro de los objetivos marcados por el Banco Central Europeo.</w:t>
+        <w:t>en el 2,4%, una décima por encima del dato nacional (2,3%). Este comportamiento se reproduce también en la inflación subyacente, donde Andalucía registra un 2,1% frente al 2,0% de España, lo que confirma que la evolución de los precios se mantiene dentro de los objetivos marcados por el Banco Central Europeo.</w:t>
       </w:r>
     </w:p>
     <w:p>
@@ -234,11 +257,6 @@
       <w:pPr>
         <w:jc w:val="both"/>
       </w:pPr>
-    </w:p>
-    <w:p>
-      <w:pPr>
-        <w:jc w:val="both"/>
-      </w:pPr>
       <w:r>
         <w:t>La evolución sectorial del empleo muestra un comportamiento claramente diferenciado. El sector agrícola experimentó el mayor crecimiento, con un aumento de 20.400 empleos respecto al trimestre anterior, reflejo de la estacionalidad propia de las actividades agrarias en este período. Por el contrario, los servicios perdieron 31.600 empleos, la industria retrocedió en 800 ocupados y la construcción en 300, confirmando el patrón habitual de menor actividad en estos sectores durante el primer trimestre.</w:t>
       </w:r>
@@ -335,23 +353,19 @@
         <w:jc w:val="both"/>
       </w:pPr>
       <w:r>
-        <w:t>Particularmente significativa es la evolución de las ventas en grandes superficies, que registran una ligera contracción del 0,3% en febrero, contrastando con el crecimiento del comercio minorista en general. Al analizar los datos desagregados, se observa además una nítida distinción entre el comportamiento de las ventas de alimentación en grandes superficies, que experimentan mayor debilidad, y las ventas de otros productos, donde el consumo muestra más vigor.</w:t>
-      </w:r>
-    </w:p>
-    <w:p>
-      <w:pPr>
-        <w:jc w:val="both"/>
-      </w:pPr>
-      <w:r>
-        <w:t>La matriculación de turismos, con un aumento del 19,2% interanual en marzo, confirma la fortaleza de la demanda de bienes duraderos, que suele ser especialmente sensible a las expectativas económicas de los hogares. Este indicador, aunque ligeramente inferior al dato nacional (24,4%), evidencia una recuperación de la confianza de los consumidores andaluces, probablemente apoyada en la evolución positiva del mercado laboral y en la mejora del poder adquisitivo de los salarios tras varios trimestres de moderación de los precios.</w:t>
-      </w:r>
-    </w:p>
-    <w:p>
-      <w:pPr>
-        <w:jc w:val="both"/>
-      </w:pPr>
-      <w:r>
-        <w:t>Adicionalmente, el análisis de las series deflactadas y corregidas de efectos estacionales y de calendario del comercio minorista revela un sostenido crecimiento del consumo real desde mediados de 2023, que ha mantenido su impulso durante los primeros meses de 2025, consolidando así la recuperación del consumo privado como uno de los principales motores del crecimiento económico regional.</w:t>
+        <w:t>Particularmente significativa</w:t>
+      </w:r>
+      <w:r>
+        <w:t>, y en contra de lo anterior,</w:t>
+      </w:r>
+      <w:r>
+        <w:t xml:space="preserve"> es la evolución de las ventas en grandes superficies, que registran una ligera contracción del 0,3% en febrero, contrastando con el crecimiento del comercio minorista en general. Al analizar los datos desagregados, se observa además una nítida distinción</w:t>
+      </w:r>
+      <w:r>
+        <w:t>, de nuevo,</w:t>
+      </w:r>
+      <w:r>
+        <w:t xml:space="preserve"> entre el comportamiento de las ventas de alimentación en grandes superficies, que experimentan mayor debilidad, y las ventas de otros productos, donde el consumo muestra más vigor.</w:t>
       </w:r>
     </w:p>
     <w:p>
@@ -367,51 +381,35 @@
         <w:jc w:val="both"/>
       </w:pPr>
       <w:r>
-        <w:t>La contracción del consumo turístico se refleja también</w:t>
-      </w:r>
-      <w:r>
-        <w:t>, como se ha adelantado,</w:t>
-      </w:r>
-      <w:r>
-        <w:t xml:space="preserve"> en la evolución a la baja de los precios hoteleros</w:t>
-      </w:r>
-      <w:r>
-        <w:t xml:space="preserve">. Esta caída podría corresponderse con una </w:t>
-      </w:r>
-      <w:r>
-        <w:t xml:space="preserve">estrategia de ajuste de precios por parte del sector, especialmente visible en la reducción de la tarifa media diaria (-2,6%) y de los ingresos por habitación disponible (-4,7%), </w:t>
-      </w:r>
-      <w:r>
-        <w:t xml:space="preserve">lo que </w:t>
-      </w:r>
-      <w:r>
-        <w:t>revela los esfuerzos del sector por mantener la competitividad en un contexto de</w:t>
-      </w:r>
-      <w:r>
-        <w:t xml:space="preserve"> potencial</w:t>
-      </w:r>
-      <w:r>
-        <w:t xml:space="preserve"> debilitamiento de la demanda. Estas dificultades podrían estar relacionadas con </w:t>
-      </w:r>
-      <w:r>
-        <w:t xml:space="preserve">el crecimiento tan débil </w:t>
-      </w:r>
-      <w:r>
-        <w:t>experimenta</w:t>
-      </w:r>
-      <w:r>
-        <w:t>do por</w:t>
-      </w:r>
-      <w:r>
-        <w:t xml:space="preserve"> la economía europea, principal emisor de visitantes a Andalucía, cuyo impacto se deja sentir con especial intensidad en destinos más dependientes del turismo internacional como es el caso andaluz.</w:t>
-      </w:r>
-    </w:p>
-    <w:p>
-      <w:pPr>
-        <w:jc w:val="both"/>
-      </w:pPr>
-      <w:r>
-        <w:t>Es importante señalar que la caída observada en marzo está claramente influenciada por un factor estacional clave: el efecto calendario de la Semana Santa. Esta circunstancia explica por qué el mercado nacional ha experimentado una caída más pronunciada (-21,5% en viajeros) que el internacional (-5,4%), tradicionalmente menos sensible a esta festividad.</w:t>
+        <w:t>Los datos de la Encuesta de Gasto Turístico del INE publicada el 6 de mayo y para datos de marzo certifican esta mayor debilidad andaluza. Así, en términos interanuales el gasto turístico por persona cayó en Andalucía un 0,65%, mientras crecía en España un 1,7%. Este mes de marzo se convertía así en el segundo consecutivo de reducción de gasto.</w:t>
+      </w:r>
+    </w:p>
+    <w:p>
+      <w:pPr>
+        <w:jc w:val="both"/>
+      </w:pPr>
+      <w:r>
+        <w:t>La contracción del consumo turístico se refleja también, como se ha adelantado, en la evolución a la baja de los precios hoteleros. Esta caída podría corresponderse con una estrategia de ajuste de precios por parte del sector, especialmente visible en la reducción de la tarifa media diaria (-2,6%) y de los ingresos por habitación disponible (-4,7%), lo que revela los esfuerzos del sector por mantener la competitividad en un contexto de potencial debilitamiento de la demanda. Estas dificultades podrían estar relacionadas con el crecimiento tan débil experimentado por la economía europea, principal emisor de visitantes a Andalucía, cuyo impacto se deja sentir con especial intensidad en destinos más dependientes del turismo internacional como es el caso andaluz.</w:t>
+      </w:r>
+    </w:p>
+    <w:p>
+      <w:pPr>
+        <w:jc w:val="both"/>
+      </w:pPr>
+      <w:r>
+        <w:t>Sin embargo, e</w:t>
+      </w:r>
+      <w:r>
+        <w:t>s importante señalar que la caída observada en marzo</w:t>
+      </w:r>
+      <w:r>
+        <w:t xml:space="preserve"> para diferentes indicadores podría estar</w:t>
+      </w:r>
+      <w:r>
+        <w:t xml:space="preserve"> claramente influenciada por un factor estacional clave: el efecto calendario de la Semana Santa. Esta circunstancia explica por qué el mercado nacional ha experimentado una caída más pronunciada (-21,5% en viajeros) que el internacional (-5,4%), tradicionalmente menos sensible a esta festividad.</w:t>
+      </w:r>
+      <w:r>
+        <w:t xml:space="preserve"> Habrá que esperar, no obstante, a los próximos meses para comprender si este cambio en la evolución del sector es una consecuencia de dinámicas económicas que responden al contexto internacional o, sin embargo, viene contaminado como se ha indicado por este factor estacional.</w:t>
       </w:r>
     </w:p>
     <w:p>
@@ -461,7 +459,19 @@
         <w:jc w:val="both"/>
       </w:pPr>
       <w:r>
-        <w:t>El sector exterior presenta un comportamiento menos dinámico durante el primer trimestre de 2025, con un modesto crecimiento de las exportaciones del 1,4% interanual en febrero, frente a un significativo incremento del 11,1% en las importaciones, lo que ha deteriorado la balanza comercial andaluza. Este comportamiento, que contrasta con la evolución nacional (exportaciones +0,4%, importaciones +3,5%), podría explicarse parcialmente por la mayor dependencia energética andaluza en un contexto de repunte de los precios del petróleo. Los productos minerales representan el principal componente importador (1.566,7 millones en febrero), mientras que la especialización exportadora regional sigue centrándose en productos agroalimentarios y manufacturas. Esta evolución refleja una transición desde la posición superavitaria previa hacia un ligero déficit comercial, con una tasa de cobertura que, aunque ha disminuido, se mantiene cercana al equilibrio (98,79%).</w:t>
+        <w:t>El sector exterior</w:t>
+      </w:r>
+      <w:r>
+        <w:t>, más allá del turismo,</w:t>
+      </w:r>
+      <w:r>
+        <w:t xml:space="preserve"> presenta un comportamiento </w:t>
+      </w:r>
+      <w:r>
+        <w:t xml:space="preserve">igualmente </w:t>
+      </w:r>
+      <w:r>
+        <w:t>menos dinámico durante el primer trimestre de 2025, con un modesto crecimiento de las exportaciones del 1,4% interanual en febrero, frente a un significativo incremento del 11,1% en las importaciones, lo que ha deteriorado la balanza comercial andaluza. Este comportamiento, que contrasta con la evolución nacional (exportaciones +0,4%, importaciones +3,5%), podría explicarse parcialmente por la mayor dependencia energética andaluza en un contexto de repunte de los precios del petróleo. Los productos minerales representan el principal componente importador (1.566,7 millones en febrero), mientras que la especialización exportadora regional sigue centrándose en productos agroalimentarios y manufacturas. Esta evolución refleja una transición desde la posición superavitaria previa hacia un ligero déficit comercial, con una tasa de cobertura que, aunque ha disminuido, se mantiene cercana al equilibrio (98,79%).</w:t>
       </w:r>
     </w:p>
     <w:p>
@@ -582,7 +592,13 @@
         <w:t xml:space="preserve">mencionada </w:t>
       </w:r>
       <w:r>
-        <w:t>disparidad entre el comportamiento de la alimentación y el resto de productos.</w:t>
+        <w:t xml:space="preserve">disparidad entre el comportamiento de la alimentación y el resto de </w:t>
+      </w:r>
+      <w:r>
+        <w:t>los productos</w:t>
+      </w:r>
+      <w:r>
+        <w:t>.</w:t>
       </w:r>
     </w:p>
     <w:p>
@@ -592,6 +608,11 @@
       <w:r>
         <w:t>El sector agrario, aunque no disponemos de indicadores directos para el primer trimestre, probablemente haya tenido una evolución favorable considerando la reducción del número de empresas inscritas en la Seguridad Social en el sector (-2,1%), menos intensa que la registrada a nivel nacional (-2,5%). Esto sugiere una mayor resistencia del sector primario andaluz frente al conjunto de España, posiblemente asociada a una buena campaña agrícola tras varios años afectados por condiciones meteorológicas adversas.</w:t>
       </w:r>
+    </w:p>
+    <w:p>
+      <w:pPr>
+        <w:jc w:val="both"/>
+      </w:pPr>
     </w:p>
     <w:p>
       <w:pPr>
@@ -649,6 +670,7 @@
       <w:r>
         <w:t xml:space="preserve"> </w:t>
       </w:r>
+      <w:proofErr w:type="spellStart"/>
       <w:r>
         <w:rPr>
           <w:i/>
@@ -656,6 +678,7 @@
         </w:rPr>
         <w:t>commodities</w:t>
       </w:r>
+      <w:proofErr w:type="spellEnd"/>
       <w:r>
         <w:t xml:space="preserve"> caerán </w:t>
       </w:r>
@@ -861,13 +884,39 @@
       <w:r>
         <w:t>Respecto a la economía estadounidense, principal víctima de sus propias políticas, de forma inmediata ha mostrado señales alarmantes de deterioro, con una contracción del 0,3% en el primer trimestre de 2025 según datos publicados el 30 de abril por el Departamento de Comercio, y que contrasta con el crecimiento del 2,4% del último trimestre de 2024. Este desempeño, el peor desde principios de 2022, empeoraba aún más las previsiones que anticipaban un crecimiento del 0,8%.</w:t>
       </w:r>
-    </w:p>
-    <w:p>
-      <w:pPr>
-        <w:jc w:val="both"/>
-      </w:pPr>
-      <w:r>
-        <w:t xml:space="preserve">Esta contracción, sin duda, refleja un impacto anticipado de la política arancelaria de Trump. Aunque los aranceles superiores al 125% a productos chinos y del 20% a importaciones europeas se anunciaron formalmente el 2 de abril, y aunque luego ha habido ajustes, las empresas ya modificaron su comportamiento durante el primer trimestre, acelerando importaciones para anticiparse a los nuevos gravámenes. Este fenómeno, denominado "front-loading" ha distorsionado las cifras económicas, pero anticipa un probable "efecto acantilado" en la demanda durante el segundo trimestre. </w:t>
+      <w:r>
+        <w:t xml:space="preserve"> A estas cifras hay que añadir la evolución del indicador PMI compuesto de la economía norteamericana y que, como buen previsor de la futura evolución del PIB, no augura una tendencia positiva en el corto plazo, al caer desde el 53.5 al 51.2 en un solo mes, acercándose a la zona de contracción (50).</w:t>
+      </w:r>
+    </w:p>
+    <w:p>
+      <w:pPr>
+        <w:jc w:val="both"/>
+      </w:pPr>
+      <w:r>
+        <w:t>En todo caso, la</w:t>
+      </w:r>
+      <w:r>
+        <w:t xml:space="preserve"> contracción</w:t>
+      </w:r>
+      <w:r>
+        <w:t xml:space="preserve"> del PIB </w:t>
+      </w:r>
+      <w:r>
+        <w:t>refleja</w:t>
+      </w:r>
+      <w:r>
+        <w:t xml:space="preserve"> en todo caso</w:t>
+      </w:r>
+      <w:r>
+        <w:t xml:space="preserve"> un impacto anticipado de la política arancelaria de Trump. Aunque los aranceles superiores al 125% a productos chinos y del 20% a importaciones europeas se anunciaron formalmente el 2 de abril, y aunque luego ha habido ajustes, las empresas ya modificaron su comportamiento durante el primer trimestre, acelerando importaciones para anticiparse a los nuevos gravámenes. Este fenómeno, denominado "</w:t>
+      </w:r>
+      <w:proofErr w:type="spellStart"/>
+      <w:r>
+        <w:t>front-loading</w:t>
+      </w:r>
+      <w:proofErr w:type="spellEnd"/>
+      <w:r>
+        <w:t xml:space="preserve">" ha distorsionado las cifras económicas, pero anticipa un probable "efecto acantilado" en la demanda durante el segundo trimestre. </w:t>
       </w:r>
       <w:r>
         <w:t>No obstante, de momento, los datos de empleo no muestran aun el potencial efecto de la volatilidad en las decisiones de la Administración Trump, con una adición de 177 mil ocupados en el pasado mes de abril, lo que da un respiro a la presidencia norteamericana</w:t>
@@ -1041,6 +1090,17 @@
       <w:r>
         <w:t xml:space="preserve">% en 2026. </w:t>
       </w:r>
+      <w:r>
+        <w:t xml:space="preserve">Justamente, en las últimas semanas, la información obtenida a partir de las encuestas de los gestores de grandes empresas (PMI) auguran una cierta ralentización en la recuperación económica iniciada en las grandes economías </w:t>
+      </w:r>
+      <w:proofErr w:type="spellStart"/>
+      <w:r>
+        <w:t>euroepas</w:t>
+      </w:r>
+      <w:proofErr w:type="spellEnd"/>
+      <w:r>
+        <w:t xml:space="preserve"> a finales de 2024.</w:t>
+      </w:r>
     </w:p>
     <w:p>
       <w:pPr>
@@ -1182,7 +1242,15 @@
         <w:t xml:space="preserve">estimaciones del </w:t>
       </w:r>
       <w:r>
-        <w:t xml:space="preserve">BBVA Research reducirá el desempleo hasta el 10,8%; y un consumo interno </w:t>
+        <w:t xml:space="preserve">BBVA </w:t>
+      </w:r>
+      <w:proofErr w:type="spellStart"/>
+      <w:r>
+        <w:t>Research</w:t>
+      </w:r>
+      <w:proofErr w:type="spellEnd"/>
+      <w:r>
+        <w:t xml:space="preserve"> reducirá el desempleo hasta el 10,8%; y un consumo interno </w:t>
       </w:r>
       <w:r>
         <w:t>más intenso</w:t>
@@ -1196,7 +1264,16 @@
         <w:jc w:val="both"/>
       </w:pPr>
       <w:r>
-        <w:t>Sin embargo, emergen señales de vulnerabilidad que moderan este optimismo. Funcas advierte que el crecimiento será menos equilibrado que en años anteriores, dependiendo excesivamente de la demanda interna (con una aportación de 2,6 puntos en 2025), mientras que la contribución del sector exterior podría volverse negativa debido a las tensiones comerciales que afectan a los mercados europeos</w:t>
+        <w:t>Sin embargo, emergen señales de vulnerabilidad que moderan este optimismo. Funcas advierte que el crecimiento será menos equilibrado que en años anteriores, dependiendo excesivamente de la demanda interna (con una aportación de 2,6 puntos en 2025</w:t>
+      </w:r>
+      <w:r>
+        <w:t xml:space="preserve"> y que pudiera haberse iniciado ya a finales de 2024</w:t>
+      </w:r>
+      <w:r>
+        <w:t>), mientras que la contribución del sector exterior podría volverse negativa debido a las tensiones comerciales que afectan a los mercados europeos</w:t>
+      </w:r>
+      <w:r>
+        <w:t>. Bajo este contexto el indicador PMI para España muestra precisamente una reducción, aunque aun manteniéndose por encima del resto de las grandes economías europeas.</w:t>
       </w:r>
     </w:p>
     <w:p>
@@ -1221,13 +1298,7 @@
         <w:t>similar</w:t>
       </w:r>
       <w:r>
-        <w:t xml:space="preserve"> a la media </w:t>
-      </w:r>
-      <w:r>
-        <w:t>nacional,</w:t>
-      </w:r>
-      <w:r>
-        <w:t xml:space="preserve"> aunque con riesgos crecientes derivados del contexto internacional</w:t>
+        <w:t xml:space="preserve"> a la media nacional, aunque con riesgos crecientes derivados del contexto internacional</w:t>
       </w:r>
       <w:r>
         <w:t xml:space="preserve"> y sustentados en </w:t>
@@ -1333,7 +1404,10 @@
         <w:t xml:space="preserve"> la economía española,</w:t>
       </w:r>
       <w:r>
-        <w:t xml:space="preserve"> y del mismo modo que esta</w:t>
+        <w:t xml:space="preserve"> y del mismo modo que </w:t>
+      </w:r>
+      <w:r>
+        <w:t>está</w:t>
       </w:r>
       <w:r>
         <w:t xml:space="preserve"> sustentado en la fortaleza de </w:t>
@@ -1345,7 +1419,13 @@
         <w:t xml:space="preserve"> demanda interna y en sectores como la industria manufacturera y la construcción. </w:t>
       </w:r>
       <w:r>
-        <w:t xml:space="preserve">Es por ello que el panel de expertos del Observatorio Económico de Andalucía proyecta </w:t>
+        <w:t xml:space="preserve">Es por ello </w:t>
+      </w:r>
+      <w:r>
+        <w:t>por lo que</w:t>
+      </w:r>
+      <w:r>
+        <w:t xml:space="preserve"> el panel de expertos del Observatorio Económico de Andalucía proyecta </w:t>
       </w:r>
       <w:r>
         <w:t>un crecimiento del PIB andaluz en torno al 2,</w:t>
@@ -1967,6 +2047,7 @@
   <w:style w:type="character" w:default="1" w:styleId="Fuentedeprrafopredeter">
     <w:name w:val="Default Paragraph Font"/>
     <w:uiPriority w:val="1"/>
+    <w:semiHidden/>
     <w:unhideWhenUsed/>
   </w:style>
   <w:style w:type="table" w:default="1" w:styleId="Tablanormal">

</xml_diff>